<commit_message>
Update certificate, Ambassadors name now bold
</commit_message>
<xml_diff>
--- a/Data Template/Event Certificate Template.docx
+++ b/Data Template/Event Certificate Template.docx
@@ -228,11 +228,15 @@
             <w:pPr>
               <w:rPr>
                 <w:rFonts w:ascii="Segoe Pro" w:eastAsia="Times New Roman" w:hAnsi="Segoe Pro" w:cs="Segoe UI"/>
+                <w:b/>
+                <w:bCs/>
               </w:rPr>
             </w:pPr>
             <w:r>
               <w:rPr>
                 <w:rFonts w:ascii="Segoe Pro" w:eastAsia="Times New Roman" w:hAnsi="Segoe Pro" w:cs="Segoe UI"/>
+                <w:b/>
+                <w:bCs/>
               </w:rPr>
               <w:t>{student ambassador name}</w:t>
             </w:r>
@@ -1192,6 +1196,23 @@
 </file>
 
 <file path=customXml/item1.xml><?xml version="1.0" encoding="utf-8"?>
+<p:properties xmlns:p="http://schemas.microsoft.com/office/2006/metadata/properties" xmlns:xsi="http://www.w3.org/2001/XMLSchema-instance" xmlns:pc="http://schemas.microsoft.com/office/infopath/2007/PartnerControls">
+  <documentManagement>
+    <MediaServiceKeyPoints xmlns="6d3b3f7c-4b71-40c9-8fff-4f7fb96ddea0" xsi:nil="true"/>
+  </documentManagement>
+</p:properties>
+</file>
+
+<file path=customXml/item2.xml><?xml version="1.0" encoding="utf-8"?>
+<?mso-contentType ?>
+<FormTemplates xmlns="http://schemas.microsoft.com/sharepoint/v3/contenttype/forms">
+  <Display>DocumentLibraryForm</Display>
+  <Edit>DocumentLibraryForm</Edit>
+  <New>DocumentLibraryForm</New>
+</FormTemplates>
+</file>
+
+<file path=customXml/item3.xml><?xml version="1.0" encoding="utf-8"?>
 <ct:contentTypeSchema xmlns:ct="http://schemas.microsoft.com/office/2006/metadata/contentType" xmlns:ma="http://schemas.microsoft.com/office/2006/metadata/properties/metaAttributes" ct:_="" ma:_="" ma:contentTypeName="Document" ma:contentTypeID="0x010100F6B78FCE4F94D941B32D6B6061C29C09" ma:contentTypeVersion="11" ma:contentTypeDescription="Create a new document." ma:contentTypeScope="" ma:versionID="3b2d44ca5048579e68def267eed691f6">
   <xsd:schema xmlns:xsd="http://www.w3.org/2001/XMLSchema" xmlns:xs="http://www.w3.org/2001/XMLSchema" xmlns:p="http://schemas.microsoft.com/office/2006/metadata/properties" xmlns:ns2="976fdccd-ca8b-4477-a16f-3129ac8e5ee5" xmlns:ns3="6d3b3f7c-4b71-40c9-8fff-4f7fb96ddea0" targetNamespace="http://schemas.microsoft.com/office/2006/metadata/properties" ma:root="true" ma:fieldsID="16f60377df13c2fc7fb6cf239c3a9bc5" ns2:_="" ns3:_="">
     <xsd:import namespace="976fdccd-ca8b-4477-a16f-3129ac8e5ee5"/>
@@ -1402,24 +1423,25 @@
 </ct:contentTypeSchema>
 </file>
 
-<file path=customXml/item2.xml><?xml version="1.0" encoding="utf-8"?>
-<?mso-contentType ?>
-<FormTemplates xmlns="http://schemas.microsoft.com/sharepoint/v3/contenttype/forms">
-  <Display>DocumentLibraryForm</Display>
-  <Edit>DocumentLibraryForm</Edit>
-  <New>DocumentLibraryForm</New>
-</FormTemplates>
+<file path=customXml/itemProps1.xml><?xml version="1.0" encoding="utf-8"?>
+<ds:datastoreItem xmlns:ds="http://schemas.openxmlformats.org/officeDocument/2006/customXml" ds:itemID="{ECCAB506-C937-4E4E-80D2-9CAA96D942BE}">
+  <ds:schemaRefs>
+    <ds:schemaRef ds:uri="http://schemas.microsoft.com/office/2006/metadata/properties"/>
+    <ds:schemaRef ds:uri="http://schemas.microsoft.com/office/infopath/2007/PartnerControls"/>
+    <ds:schemaRef ds:uri="6d3b3f7c-4b71-40c9-8fff-4f7fb96ddea0"/>
+  </ds:schemaRefs>
+</ds:datastoreItem>
 </file>
 
-<file path=customXml/item3.xml><?xml version="1.0" encoding="utf-8"?>
-<p:properties xmlns:p="http://schemas.microsoft.com/office/2006/metadata/properties" xmlns:xsi="http://www.w3.org/2001/XMLSchema-instance" xmlns:pc="http://schemas.microsoft.com/office/infopath/2007/PartnerControls">
-  <documentManagement>
-    <MediaServiceKeyPoints xmlns="6d3b3f7c-4b71-40c9-8fff-4f7fb96ddea0" xsi:nil="true"/>
-  </documentManagement>
-</p:properties>
+<file path=customXml/itemProps2.xml><?xml version="1.0" encoding="utf-8"?>
+<ds:datastoreItem xmlns:ds="http://schemas.openxmlformats.org/officeDocument/2006/customXml" ds:itemID="{64E2DC13-4F1E-4661-A75F-99BFF40A4314}">
+  <ds:schemaRefs>
+    <ds:schemaRef ds:uri="http://schemas.microsoft.com/sharepoint/v3/contenttype/forms"/>
+  </ds:schemaRefs>
+</ds:datastoreItem>
 </file>
 
-<file path=customXml/itemProps1.xml><?xml version="1.0" encoding="utf-8"?>
+<file path=customXml/itemProps3.xml><?xml version="1.0" encoding="utf-8"?>
 <ds:datastoreItem xmlns:ds="http://schemas.openxmlformats.org/officeDocument/2006/customXml" ds:itemID="{7E6C3826-9857-4421-A65F-F92BC3CFDBDD}">
   <ds:schemaRefs>
     <ds:schemaRef ds:uri="http://schemas.microsoft.com/office/2006/metadata/contentType"/>
@@ -1436,22 +1458,4 @@
     <ds:schemaRef ds:uri="http://schemas.microsoft.com/internal/obd"/>
   </ds:schemaRefs>
 </ds:datastoreItem>
-</file>
-
-<file path=customXml/itemProps2.xml><?xml version="1.0" encoding="utf-8"?>
-<ds:datastoreItem xmlns:ds="http://schemas.openxmlformats.org/officeDocument/2006/customXml" ds:itemID="{64E2DC13-4F1E-4661-A75F-99BFF40A4314}">
-  <ds:schemaRefs>
-    <ds:schemaRef ds:uri="http://schemas.microsoft.com/sharepoint/v3/contenttype/forms"/>
-  </ds:schemaRefs>
-</ds:datastoreItem>
-</file>
-
-<file path=customXml/itemProps3.xml><?xml version="1.0" encoding="utf-8"?>
-<ds:datastoreItem xmlns:ds="http://schemas.openxmlformats.org/officeDocument/2006/customXml" ds:itemID="{ECCAB506-C937-4E4E-80D2-9CAA96D942BE}">
-  <ds:schemaRefs>
-    <ds:schemaRef ds:uri="http://schemas.microsoft.com/office/2006/metadata/properties"/>
-    <ds:schemaRef ds:uri="http://schemas.microsoft.com/office/infopath/2007/PartnerControls"/>
-    <ds:schemaRef ds:uri="6d3b3f7c-4b71-40c9-8fff-4f7fb96ddea0"/>
-  </ds:schemaRefs>
-</ds:datastoreItem>
 </file>
</xml_diff>